<commit_message>
Face Recognition Time Line
</commit_message>
<xml_diff>
--- a/timeline/Time Line Project OCR.docx
+++ b/timeline/Time Line Project OCR.docx
@@ -25,9 +25,12 @@
         <w:gridCol w:w="2199"/>
       </w:tblGrid>
       <w:tr>
-        <w:trPr/>
+        <w:trPr>
+          <w:trHeight w:val="1275"/>
+        </w:trPr>
         <w:tc>
           <w:tcPr>
+            <w:shd w:val="clear" w:color="024f7a" w:themeColor="accent2" w:themeShade="BF" w:fill="024f7a" w:themeFill="accent2" w:themeFillShade="BF"/>
             <w:tcBorders>
               <w:top w:val="single" w:color="000000" w:sz="4" w:space="0"/>
               <w:left w:val="single" w:color="000000" w:sz="4" w:space="0"/>
@@ -214,6 +217,7 @@
         <w:trPr/>
         <w:tc>
           <w:tcPr>
+            <w:shd w:val="clear" w:color="024f7a" w:themeColor="accent2" w:themeShade="BF" w:fill="024f7a" w:themeFill="accent2" w:themeFillShade="BF"/>
             <w:tcBorders>
               <w:left w:val="single" w:color="000000" w:sz="4" w:space="0"/>
               <w:bottom w:val="single" w:color="000000" w:sz="4" w:space="0"/>
@@ -315,6 +319,7 @@
         <w:trPr/>
         <w:tc>
           <w:tcPr>
+            <w:shd w:val="clear" w:color="024f7a" w:themeColor="accent2" w:themeShade="BF" w:fill="024f7a" w:themeFill="accent2" w:themeFillShade="BF"/>
             <w:tcBorders>
               <w:left w:val="single" w:color="000000" w:sz="4" w:space="0"/>
               <w:bottom w:val="single" w:color="000000" w:sz="4" w:space="0"/>
@@ -416,6 +421,7 @@
         <w:trPr/>
         <w:tc>
           <w:tcPr>
+            <w:shd w:val="clear" w:color="024f7a" w:themeColor="accent2" w:themeShade="BF" w:fill="024f7a" w:themeFill="accent2" w:themeFillShade="BF"/>
             <w:tcBorders>
               <w:left w:val="single" w:color="000000" w:sz="4" w:space="0"/>
               <w:bottom w:val="single" w:color="000000" w:sz="4" w:space="0"/>

</xml_diff>